<commit_message>
1. add dataset's creating 2. add decriptions of tools for creating dataset
</commit_message>
<xml_diff>
--- a/Understanding SSD.docx
+++ b/Understanding SSD.docx
@@ -16,32 +16,16 @@
         <w:rPr>
           <w:rFonts w:hint="eastAsia"/>
         </w:rPr>
-        <w:t>对比</w:t>
-      </w:r>
-      <w:proofErr w:type="spellStart"/>
-      <w:r>
-        <w:rPr>
-          <w:rFonts w:hint="eastAsia"/>
-        </w:rPr>
-        <w:t>tensorflow</w:t>
-      </w:r>
-      <w:proofErr w:type="spellEnd"/>
+        <w:t>对比tensorflow</w:t>
+      </w:r>
       <w:r>
         <w:t xml:space="preserve"> </w:t>
       </w:r>
-      <w:proofErr w:type="spellStart"/>
-      <w:r>
-        <w:rPr>
-          <w:rFonts w:hint="eastAsia"/>
-        </w:rPr>
-        <w:t>ssd</w:t>
-      </w:r>
-      <w:proofErr w:type="spellEnd"/>
-      <w:r>
-        <w:rPr>
-          <w:rFonts w:hint="eastAsia"/>
-        </w:rPr>
-        <w:t>项目的300和640的区别;</w:t>
+      <w:r>
+        <w:rPr>
+          <w:rFonts w:hint="eastAsia"/>
+        </w:rPr>
+        <w:t>ssd项目的300和640的区别;</w:t>
       </w:r>
       <w:r>
         <w:t xml:space="preserve"> </w:t>
@@ -122,32 +106,16 @@
         <w:rPr>
           <w:rFonts w:hint="eastAsia"/>
         </w:rPr>
-        <w:t>解决</w:t>
-      </w:r>
-      <w:proofErr w:type="spellStart"/>
-      <w:r>
-        <w:rPr>
-          <w:rFonts w:hint="eastAsia"/>
-        </w:rPr>
-        <w:t>caffe</w:t>
-      </w:r>
-      <w:proofErr w:type="spellEnd"/>
+        <w:t>解决caffe</w:t>
+      </w:r>
       <w:r>
         <w:t xml:space="preserve"> </w:t>
       </w:r>
-      <w:proofErr w:type="spellStart"/>
-      <w:r>
-        <w:rPr>
-          <w:rFonts w:hint="eastAsia"/>
-        </w:rPr>
-        <w:t>ssd</w:t>
-      </w:r>
-      <w:proofErr w:type="spellEnd"/>
-      <w:r>
-        <w:rPr>
-          <w:rFonts w:hint="eastAsia"/>
-        </w:rPr>
-        <w:t>编译出现的问题.</w:t>
+      <w:r>
+        <w:rPr>
+          <w:rFonts w:hint="eastAsia"/>
+        </w:rPr>
+        <w:t>ssd编译出现的问题.</w:t>
       </w:r>
       <w:r>
         <w:t xml:space="preserve"> </w:t>
@@ -156,21 +124,7 @@
         <w:rPr>
           <w:rFonts w:hint="eastAsia"/>
         </w:rPr>
-        <w:t>不行的话,就换</w:t>
-      </w:r>
-      <w:proofErr w:type="spellStart"/>
-      <w:r>
-        <w:rPr>
-          <w:rFonts w:hint="eastAsia"/>
-        </w:rPr>
-        <w:t>caffe</w:t>
-      </w:r>
-      <w:proofErr w:type="spellEnd"/>
-      <w:r>
-        <w:rPr>
-          <w:rFonts w:hint="eastAsia"/>
-        </w:rPr>
-        <w:t>版本.</w:t>
+        <w:t>不行的话,就换caffe版本.</w:t>
       </w:r>
     </w:p>
     <w:p>
@@ -187,39 +141,17 @@
         <w:rPr>
           <w:rFonts w:hint="eastAsia"/>
         </w:rPr>
-        <w:t>尝试从上面的理解来看怎么做128*128的</w:t>
-      </w:r>
-      <w:proofErr w:type="spellStart"/>
-      <w:r>
-        <w:rPr>
-          <w:rFonts w:hint="eastAsia"/>
-        </w:rPr>
-        <w:t>ssd</w:t>
-      </w:r>
-      <w:proofErr w:type="spellEnd"/>
-      <w:r>
-        <w:rPr>
-          <w:rFonts w:hint="eastAsia"/>
-        </w:rPr>
-        <w:t>的调整.</w:t>
+        <w:t>尝试从上面的理解来看怎么做128*128的ssd的调整.</w:t>
       </w:r>
     </w:p>
     <w:p/>
     <w:p/>
     <w:p>
-      <w:proofErr w:type="gramStart"/>
-      <w:r>
-        <w:rPr>
-          <w:rFonts w:hint="eastAsia"/>
-        </w:rPr>
-        <w:t>一</w:t>
-      </w:r>
-      <w:proofErr w:type="gramEnd"/>
-      <w:r>
-        <w:rPr>
-          <w:rFonts w:hint="eastAsia"/>
-        </w:rPr>
-        <w:t xml:space="preserve"> 数据集尺寸理解</w:t>
+      <w:r>
+        <w:rPr>
+          <w:rFonts w:hint="eastAsia"/>
+        </w:rPr>
+        <w:t>一 数据集尺寸理解</w:t>
       </w:r>
     </w:p>
     <w:p/>
@@ -340,7 +272,7 @@
           <v:shape id="_x0000_i1025" type="#_x0000_t75" style="width:76.1pt;height:53pt" o:ole="">
             <v:imagedata r:id="rId8" o:title=""/>
           </v:shape>
-          <o:OLEObject Type="Embed" ProgID="Package" ShapeID="_x0000_i1025" DrawAspect="Icon" ObjectID="_1626025342" r:id="rId9"/>
+          <o:OLEObject Type="Embed" ProgID="Package" ShapeID="_x0000_i1025" DrawAspect="Icon" ObjectID="_1626246693" r:id="rId9"/>
         </w:object>
       </w:r>
     </w:p>
@@ -529,65 +461,35 @@
               <w:rPr>
                 <w:rFonts w:hint="eastAsia"/>
               </w:rPr>
-              <w:t>中间的人的对应的人体</w:t>
-            </w:r>
-            <w:proofErr w:type="spellStart"/>
+              <w:t>中间的人的对应的人体bbox:</w:t>
+            </w:r>
+          </w:p>
+          <w:p>
+            <w:r>
+              <w:t>W</w:t>
+            </w:r>
             <w:r>
               <w:rPr>
                 <w:rFonts w:hint="eastAsia"/>
               </w:rPr>
-              <w:t>bbox</w:t>
-            </w:r>
-            <w:proofErr w:type="spellEnd"/>
+              <w:t>idth=87,</w:t>
+            </w:r>
+            <w:r>
+              <w:t xml:space="preserve"> </w:t>
+            </w:r>
             <w:r>
               <w:rPr>
                 <w:rFonts w:hint="eastAsia"/>
               </w:rPr>
-              <w:t>:</w:t>
-            </w:r>
-          </w:p>
-          <w:p>
-            <w:r>
-              <w:t>W</w:t>
-            </w:r>
+              <w:t>height=290</w:t>
+            </w:r>
+          </w:p>
+          <w:p>
             <w:r>
               <w:rPr>
                 <w:rFonts w:hint="eastAsia"/>
               </w:rPr>
-              <w:t>idth=87,</w:t>
-            </w:r>
-            <w:r>
-              <w:t xml:space="preserve"> </w:t>
-            </w:r>
-            <w:r>
-              <w:rPr>
-                <w:rFonts w:hint="eastAsia"/>
-              </w:rPr>
-              <w:t>height=290</w:t>
-            </w:r>
-          </w:p>
-          <w:p>
-            <w:proofErr w:type="gramStart"/>
-            <w:r>
-              <w:rPr>
-                <w:rFonts w:hint="eastAsia"/>
-              </w:rPr>
-              <w:t>中间头</w:t>
-            </w:r>
-            <w:proofErr w:type="spellStart"/>
-            <w:proofErr w:type="gramEnd"/>
-            <w:r>
-              <w:rPr>
-                <w:rFonts w:hint="eastAsia"/>
-              </w:rPr>
-              <w:t>bbox</w:t>
-            </w:r>
-            <w:proofErr w:type="spellEnd"/>
-            <w:r>
-              <w:rPr>
-                <w:rFonts w:hint="eastAsia"/>
-              </w:rPr>
-              <w:t>:</w:t>
+              <w:t>中间头bbox:</w:t>
             </w:r>
           </w:p>
           <w:p>
@@ -631,7 +533,6 @@
             </w:r>
           </w:p>
           <w:p>
-            <w:proofErr w:type="spellStart"/>
             <w:r>
               <w:t>B</w:t>
             </w:r>
@@ -639,14 +540,7 @@
               <w:rPr>
                 <w:rFonts w:hint="eastAsia"/>
               </w:rPr>
-              <w:t>box</w:t>
-            </w:r>
-            <w:proofErr w:type="spellEnd"/>
-            <w:r>
-              <w:rPr>
-                <w:rFonts w:hint="eastAsia"/>
-              </w:rPr>
-              <w:t>是299*150</w:t>
+              <w:t>box是299*150</w:t>
             </w:r>
           </w:p>
           <w:p/>
@@ -2290,19 +2184,11 @@
             <w:tcW w:w="4148" w:type="dxa"/>
           </w:tcPr>
           <w:p>
-            <w:proofErr w:type="spellStart"/>
             <w:r>
               <w:rPr>
                 <w:rFonts w:hint="eastAsia"/>
               </w:rPr>
-              <w:t>voc</w:t>
-            </w:r>
-            <w:proofErr w:type="spellEnd"/>
-            <w:r>
-              <w:rPr>
-                <w:rFonts w:hint="eastAsia"/>
-              </w:rPr>
-              <w:t>头,但实际没有这个类</w:t>
+              <w:t>voc头,但实际没有这个类</w:t>
             </w:r>
           </w:p>
           <w:p>
@@ -2434,27 +2320,28 @@
             <w:r>
               <w:t xml:space="preserve"> </w:t>
             </w:r>
-            <w:proofErr w:type="spellStart"/>
             <w:r>
               <w:rPr>
                 <w:rFonts w:hint="eastAsia"/>
               </w:rPr>
-              <w:t>bbox</w:t>
-            </w:r>
-            <w:proofErr w:type="spellEnd"/>
+              <w:t>bbox大小</w:t>
+            </w:r>
+          </w:p>
+          <w:p>
             <w:r>
               <w:rPr>
                 <w:rFonts w:hint="eastAsia"/>
               </w:rPr>
-              <w:t>大小</w:t>
-            </w:r>
-          </w:p>
-          <w:p>
+              <w:t>87/2688</w:t>
+            </w:r>
+            <w:r>
+              <w:t xml:space="preserve"> </w:t>
+            </w:r>
             <w:r>
               <w:rPr>
                 <w:rFonts w:hint="eastAsia"/>
               </w:rPr>
-              <w:t>87/2688</w:t>
+              <w:t>=</w:t>
             </w:r>
             <w:r>
               <w:t xml:space="preserve"> </w:t>
@@ -2463,6 +2350,23 @@
               <w:rPr>
                 <w:rFonts w:hint="eastAsia"/>
               </w:rPr>
+              <w:t>3.2%</w:t>
+            </w:r>
+          </w:p>
+          <w:p>
+            <w:r>
+              <w:rPr>
+                <w:rFonts w:hint="eastAsia"/>
+              </w:rPr>
+              <w:t>109/1520</w:t>
+            </w:r>
+            <w:r>
+              <w:t xml:space="preserve"> </w:t>
+            </w:r>
+            <w:r>
+              <w:rPr>
+                <w:rFonts w:hint="eastAsia"/>
+              </w:rPr>
               <w:t>=</w:t>
             </w:r>
             <w:r>
@@ -2472,7 +2376,7 @@
               <w:rPr>
                 <w:rFonts w:hint="eastAsia"/>
               </w:rPr>
-              <w:t>3.2%</w:t>
+              <w:t>7.17%</w:t>
             </w:r>
           </w:p>
           <w:p>
@@ -2480,47 +2384,7 @@
               <w:rPr>
                 <w:rFonts w:hint="eastAsia"/>
               </w:rPr>
-              <w:t>109/1520</w:t>
-            </w:r>
-            <w:r>
-              <w:t xml:space="preserve"> </w:t>
-            </w:r>
-            <w:r>
-              <w:rPr>
-                <w:rFonts w:hint="eastAsia"/>
-              </w:rPr>
-              <w:t>=</w:t>
-            </w:r>
-            <w:r>
-              <w:t xml:space="preserve"> </w:t>
-            </w:r>
-            <w:r>
-              <w:rPr>
-                <w:rFonts w:hint="eastAsia"/>
-              </w:rPr>
-              <w:t>7.17%</w:t>
-            </w:r>
-          </w:p>
-          <w:p>
-            <w:r>
-              <w:rPr>
-                <w:rFonts w:hint="eastAsia"/>
-              </w:rPr>
-              <w:t>如果缩放成128*128的,其</w:t>
-            </w:r>
-            <w:proofErr w:type="spellStart"/>
-            <w:r>
-              <w:rPr>
-                <w:rFonts w:hint="eastAsia"/>
-              </w:rPr>
-              <w:t>bbox</w:t>
-            </w:r>
-            <w:proofErr w:type="spellEnd"/>
-            <w:r>
-              <w:rPr>
-                <w:rFonts w:hint="eastAsia"/>
-              </w:rPr>
-              <w:t>会为</w:t>
+              <w:t>如果缩放成128*128的,其bbox会为</w:t>
             </w:r>
           </w:p>
           <w:p>
@@ -2612,21 +2476,7 @@
         <w:rPr>
           <w:rFonts w:hint="eastAsia"/>
         </w:rPr>
-        <w:t>xml是</w:t>
-      </w:r>
-      <w:proofErr w:type="spellStart"/>
-      <w:r>
-        <w:rPr>
-          <w:rFonts w:hint="eastAsia"/>
-        </w:rPr>
-        <w:t>voc</w:t>
-      </w:r>
-      <w:proofErr w:type="spellEnd"/>
-      <w:r>
-        <w:rPr>
-          <w:rFonts w:hint="eastAsia"/>
-        </w:rPr>
-        <w:t>格式的.</w:t>
+        <w:t>xml是voc格式的.</w:t>
       </w:r>
       <w:r>
         <w:t xml:space="preserve"> </w:t>
@@ -2641,7 +2491,6 @@
         </w:numPr>
         <w:ind w:firstLineChars="0"/>
       </w:pPr>
-      <w:proofErr w:type="spellStart"/>
       <w:r>
         <w:t>X</w:t>
       </w:r>
@@ -2649,14 +2498,7 @@
         <w:rPr>
           <w:rFonts w:hint="eastAsia"/>
         </w:rPr>
-        <w:t>min,ymin,xmax,ymax</w:t>
-      </w:r>
-      <w:proofErr w:type="spellEnd"/>
-      <w:r>
-        <w:rPr>
-          <w:rFonts w:hint="eastAsia"/>
-        </w:rPr>
-        <w:t>组合成一个object</w:t>
+        <w:t>min,ymin,xmax,ymax组合成一个object</w:t>
       </w:r>
     </w:p>
     <w:p/>
@@ -2688,21 +2530,7 @@
         <w:rPr>
           <w:rFonts w:hint="eastAsia"/>
         </w:rPr>
-        <w:t>把raw的</w:t>
-      </w:r>
-      <w:proofErr w:type="spellStart"/>
-      <w:r>
-        <w:rPr>
-          <w:rFonts w:hint="eastAsia"/>
-        </w:rPr>
-        <w:t>bbox</w:t>
-      </w:r>
-      <w:proofErr w:type="spellEnd"/>
-      <w:r>
-        <w:rPr>
-          <w:rFonts w:hint="eastAsia"/>
-        </w:rPr>
-        <w:t>做成(resize成)一个矩形框.</w:t>
+        <w:t>把raw的bbox做成(resize成)一个矩形框.</w:t>
       </w:r>
       <w:r>
         <w:rPr>
@@ -2779,7 +2607,6 @@
       </w:r>
     </w:p>
     <w:p>
-      <w:proofErr w:type="spellStart"/>
       <w:r>
         <w:t>S</w:t>
       </w:r>
@@ -2787,14 +2614,7 @@
         <w:rPr>
           <w:rFonts w:hint="eastAsia"/>
         </w:rPr>
-        <w:t>sd</w:t>
-      </w:r>
-      <w:proofErr w:type="spellEnd"/>
-      <w:r>
-        <w:rPr>
-          <w:rFonts w:hint="eastAsia"/>
-        </w:rPr>
-        <w:t>的输入图是128的.</w:t>
+        <w:t>sd的输入图是128的.</w:t>
       </w:r>
       <w:r>
         <w:t xml:space="preserve"> </w:t>
@@ -2803,35 +2623,7 @@
         <w:rPr>
           <w:rFonts w:hint="eastAsia"/>
         </w:rPr>
-        <w:t>这个</w:t>
-      </w:r>
-      <w:proofErr w:type="gramStart"/>
-      <w:r>
-        <w:rPr>
-          <w:rFonts w:hint="eastAsia"/>
-        </w:rPr>
-        <w:t>不</w:t>
-      </w:r>
-      <w:proofErr w:type="gramEnd"/>
-      <w:r>
-        <w:rPr>
-          <w:rFonts w:hint="eastAsia"/>
-        </w:rPr>
-        <w:t>必须说原</w:t>
-      </w:r>
-      <w:proofErr w:type="spellStart"/>
-      <w:r>
-        <w:rPr>
-          <w:rFonts w:hint="eastAsia"/>
-        </w:rPr>
-        <w:t>bbox</w:t>
-      </w:r>
-      <w:proofErr w:type="spellEnd"/>
-      <w:r>
-        <w:rPr>
-          <w:rFonts w:hint="eastAsia"/>
-        </w:rPr>
-        <w:t>左右扩城128,这样负样本反而少了.</w:t>
+        <w:t>这个不必须说原bbox左右扩城128,这样负样本反而少了.</w:t>
       </w:r>
     </w:p>
     <w:p>
@@ -2847,25 +2639,23 @@
           <w:b/>
           <w:bCs/>
         </w:rPr>
-        <w:t>适当在原</w:t>
-      </w:r>
-      <w:proofErr w:type="spellStart"/>
-      <w:r>
-        <w:rPr>
-          <w:rFonts w:hint="eastAsia"/>
+        <w:t>适当在原bbox附件扣出一个300*300的图.</w:t>
+      </w:r>
+    </w:p>
+    <w:p>
+      <w:pPr>
+        <w:rPr>
           <w:b/>
           <w:bCs/>
         </w:rPr>
-        <w:t>bbox</w:t>
-      </w:r>
-      <w:proofErr w:type="spellEnd"/>
+      </w:pPr>
       <w:r>
         <w:rPr>
           <w:rFonts w:hint="eastAsia"/>
           <w:b/>
           <w:bCs/>
         </w:rPr>
-        <w:t>附件扣出一个300*300的图.</w:t>
+        <w:t>然后缩放到128*128,感觉应该是可以的.</w:t>
       </w:r>
     </w:p>
     <w:p>
@@ -2881,41 +2671,7 @@
           <w:b/>
           <w:bCs/>
         </w:rPr>
-        <w:t>然后缩放到128*128,感觉应该是可以的.</w:t>
-      </w:r>
-    </w:p>
-    <w:p>
-      <w:pPr>
-        <w:rPr>
-          <w:b/>
-          <w:bCs/>
-        </w:rPr>
-      </w:pPr>
-      <w:r>
-        <w:rPr>
-          <w:rFonts w:hint="eastAsia"/>
-          <w:b/>
-          <w:bCs/>
-        </w:rPr>
-        <w:t>那应该一个原来的sample会变成N</w:t>
-      </w:r>
-      <w:proofErr w:type="gramStart"/>
-      <w:r>
-        <w:rPr>
-          <w:rFonts w:hint="eastAsia"/>
-          <w:b/>
-          <w:bCs/>
-        </w:rPr>
-        <w:t>个</w:t>
-      </w:r>
-      <w:proofErr w:type="gramEnd"/>
-      <w:r>
-        <w:rPr>
-          <w:rFonts w:hint="eastAsia"/>
-          <w:b/>
-          <w:bCs/>
-        </w:rPr>
-        <w:t>sample(每个框对应一个sample).</w:t>
+        <w:t>那应该一个原来的sample会变成N个sample(每个框对应一个sample).</w:t>
       </w:r>
     </w:p>
     <w:p>
@@ -2947,21 +2703,12 @@
           <w:color w:val="A6A6A6" w:themeColor="background1" w:themeShade="A6"/>
         </w:rPr>
       </w:pPr>
-      <w:proofErr w:type="gramStart"/>
       <w:r>
         <w:rPr>
           <w:rFonts w:hint="eastAsia"/>
           <w:color w:val="A6A6A6" w:themeColor="background1" w:themeShade="A6"/>
         </w:rPr>
-        <w:t>抠图</w:t>
-      </w:r>
-      <w:proofErr w:type="gramEnd"/>
-      <w:r>
-        <w:rPr>
-          <w:rFonts w:hint="eastAsia"/>
-          <w:color w:val="A6A6A6" w:themeColor="background1" w:themeShade="A6"/>
-        </w:rPr>
-        <w:t>demo代码</w:t>
+        <w:t>抠图demo代码</w:t>
       </w:r>
     </w:p>
     <w:p>
@@ -3071,43 +2818,12 @@
         <w:rPr>
           <w:rFonts w:hint="eastAsia"/>
         </w:rPr>
-        <w:t>找</w:t>
-      </w:r>
-      <w:proofErr w:type="spellStart"/>
-      <w:r>
-        <w:rPr>
-          <w:rFonts w:hint="eastAsia"/>
-        </w:rPr>
-        <w:t>lifeng</w:t>
-      </w:r>
-      <w:proofErr w:type="spellEnd"/>
-      <w:r>
-        <w:rPr>
-          <w:rFonts w:hint="eastAsia"/>
-        </w:rPr>
-        <w:t>的</w:t>
-      </w:r>
-      <w:proofErr w:type="spellStart"/>
-      <w:r>
-        <w:rPr>
-          <w:rFonts w:hint="eastAsia"/>
-        </w:rPr>
-        <w:t>densebox</w:t>
-      </w:r>
-      <w:proofErr w:type="spellEnd"/>
-      <w:r>
-        <w:rPr>
-          <w:rFonts w:hint="eastAsia"/>
-        </w:rPr>
-        <w:t>作为baseline.</w:t>
+        <w:t>找lifeng的densebox作为baseline.</w:t>
       </w:r>
     </w:p>
     <w:p/>
     <w:p/>
-    <w:p>
-      <w:bookmarkStart w:id="1" w:name="_GoBack"/>
-      <w:bookmarkEnd w:id="1"/>
-    </w:p>
+    <w:p/>
     <w:p>
       <w:pPr>
         <w:rPr>
@@ -3160,18 +2876,28 @@
           <w:sz w:val="24"/>
           <w:szCs w:val="24"/>
         </w:rPr>
-        <w:t xml:space="preserve"> </w:t>
-      </w:r>
-      <w:r>
+        <w:t xml:space="preserve"> /ssd/hnren/0_DATA/head_detection/fid_0</w:t>
+      </w:r>
+    </w:p>
+    <w:p>
+      <w:pPr>
         <w:rPr>
           <w:rFonts w:ascii="Consolas" w:hAnsi="Consolas" w:cs="Consolas"/>
           <w:kern w:val="0"/>
           <w:sz w:val="24"/>
           <w:szCs w:val="24"/>
         </w:rPr>
-        <w:t>/</w:t>
-      </w:r>
-      <w:proofErr w:type="spellStart"/>
+      </w:pPr>
+    </w:p>
+    <w:p>
+      <w:pPr>
+        <w:rPr>
+          <w:rFonts w:ascii="Consolas" w:hAnsi="Consolas" w:cs="Consolas" w:hint="eastAsia"/>
+          <w:kern w:val="0"/>
+          <w:sz w:val="24"/>
+          <w:szCs w:val="24"/>
+        </w:rPr>
+      </w:pPr>
       <w:r>
         <w:rPr>
           <w:rFonts w:ascii="Consolas" w:hAnsi="Consolas" w:cs="Consolas"/>
@@ -3179,69 +2905,245 @@
           <w:sz w:val="24"/>
           <w:szCs w:val="24"/>
         </w:rPr>
-        <w:t>ssd</w:t>
-      </w:r>
-      <w:proofErr w:type="spellEnd"/>
-      <w:r>
-        <w:rPr>
-          <w:rFonts w:ascii="Consolas" w:hAnsi="Consolas" w:cs="Consolas"/>
+        <w:t>G</w:t>
+      </w:r>
+      <w:r>
+        <w:rPr>
+          <w:rFonts w:ascii="Consolas" w:hAnsi="Consolas" w:cs="Consolas" w:hint="eastAsia"/>
           <w:kern w:val="0"/>
           <w:sz w:val="24"/>
           <w:szCs w:val="24"/>
         </w:rPr>
-        <w:t>/</w:t>
-      </w:r>
-      <w:proofErr w:type="spellStart"/>
-      <w:r>
-        <w:rPr>
-          <w:rFonts w:ascii="Consolas" w:hAnsi="Consolas" w:cs="Consolas"/>
+        <w:t>pu803</w:t>
+      </w:r>
+      <w:r>
+        <w:rPr>
+          <w:rFonts w:ascii="Consolas" w:hAnsi="Consolas" w:cs="Consolas" w:hint="eastAsia"/>
           <w:kern w:val="0"/>
           <w:sz w:val="24"/>
           <w:szCs w:val="24"/>
         </w:rPr>
-        <w:t>hnren</w:t>
-      </w:r>
-      <w:proofErr w:type="spellEnd"/>
-      <w:r>
-        <w:rPr>
-          <w:rFonts w:ascii="Consolas" w:hAnsi="Consolas" w:cs="Consolas"/>
+        <w:t>上</w:t>
+      </w:r>
+      <w:r>
+        <w:rPr>
+          <w:rFonts w:ascii="Consolas" w:hAnsi="Consolas" w:cs="Consolas" w:hint="eastAsia"/>
           <w:kern w:val="0"/>
           <w:sz w:val="24"/>
           <w:szCs w:val="24"/>
         </w:rPr>
-        <w:t>/0_DATA/</w:t>
-      </w:r>
-      <w:proofErr w:type="spellStart"/>
-      <w:r>
-        <w:rPr>
-          <w:rFonts w:ascii="Consolas" w:hAnsi="Consolas" w:cs="Consolas"/>
-          <w:kern w:val="0"/>
-          <w:sz w:val="24"/>
-          <w:szCs w:val="24"/>
-        </w:rPr>
-        <w:t>head_detection</w:t>
-      </w:r>
-      <w:proofErr w:type="spellEnd"/>
-      <w:r>
-        <w:rPr>
-          <w:rFonts w:ascii="Consolas" w:hAnsi="Consolas" w:cs="Consolas"/>
-          <w:kern w:val="0"/>
-          <w:sz w:val="24"/>
-          <w:szCs w:val="24"/>
-        </w:rPr>
-        <w:t>/fid_0</w:t>
-      </w:r>
-    </w:p>
-    <w:p>
-      <w:pPr>
-        <w:rPr>
-          <w:rFonts w:ascii="Consolas" w:hAnsi="Consolas" w:cs="Consolas"/>
-          <w:kern w:val="0"/>
-          <w:sz w:val="24"/>
-          <w:szCs w:val="24"/>
-        </w:rPr>
-      </w:pPr>
-    </w:p>
+        <w:t>:</w:t>
+      </w:r>
+    </w:p>
+    <w:p>
+      <w:r>
+        <w:t>root@80dfe1e72f76:/ssd/hnren/tf/1sd/caffe# echo $PYTHONPATH</w:t>
+      </w:r>
+    </w:p>
+    <w:p>
+      <w:r>
+        <w:t>/ssd/hnren/tf/tf_base/refineDet_caffe/python</w:t>
+      </w:r>
+    </w:p>
+    <w:p/>
+    <w:p/>
+    <w:p>
+      <w:r>
+        <w:rPr>
+          <w:rFonts w:hint="eastAsia"/>
+        </w:rPr>
+        <w:t>Loss是0,</w:t>
+      </w:r>
+      <w:r>
+        <w:t xml:space="preserve"> </w:t>
+      </w:r>
+      <w:r>
+        <w:rPr>
+          <w:rFonts w:hint="eastAsia"/>
+        </w:rPr>
+        <w:t>gt框太小了.导致像素太少.</w:t>
+      </w:r>
+    </w:p>
+    <w:p/>
+    <w:p/>
+    <w:p/>
+    <w:p>
+      <w:r>
+        <w:rPr>
+          <w:rFonts w:hint="eastAsia"/>
+        </w:rPr>
+        <w:lastRenderedPageBreak/>
+        <w:t>数据集环境整理</w:t>
+      </w:r>
+    </w:p>
+    <w:tbl>
+      <w:tblPr>
+        <w:tblStyle w:val="a4"/>
+        <w:tblW w:w="0" w:type="auto"/>
+        <w:tblLook w:val="04A0" w:firstRow="1" w:lastRow="0" w:firstColumn="1" w:lastColumn="0" w:noHBand="0" w:noVBand="1"/>
+      </w:tblPr>
+      <w:tblGrid>
+        <w:gridCol w:w="8296"/>
+      </w:tblGrid>
+      <w:tr>
+        <w:tc>
+          <w:tcPr>
+            <w:tcW w:w="8296" w:type="dxa"/>
+          </w:tcPr>
+          <w:p>
+            <w:r>
+              <w:t>[hnren@gpu803 5_patches300to128_INT]$ ll</w:t>
+            </w:r>
+          </w:p>
+          <w:p>
+            <w:r>
+              <w:t xml:space="preserve"> 4_hd_gen_patches_voc_andresize.py</w:t>
+            </w:r>
+          </w:p>
+          <w:p>
+            <w:r>
+              <w:t xml:space="preserve"> HeadVocFormat</w:t>
+            </w:r>
+          </w:p>
+          <w:p>
+            <w:r>
+              <w:t xml:space="preserve"> pascal_voc.py</w:t>
+            </w:r>
+          </w:p>
+          <w:p>
+            <w:r>
+              <w:t xml:space="preserve"> pascal_voc.pyc</w:t>
+            </w:r>
+          </w:p>
+          <w:p>
+            <w:r>
+              <w:t xml:space="preserve"> </w:t>
+            </w:r>
+          </w:p>
+          <w:p>
+            <w:r>
+              <w:t>[hnren@gpu803 HeadVocFormat]$ ll</w:t>
+            </w:r>
+          </w:p>
+          <w:p>
+            <w:r>
+              <w:t xml:space="preserve"> FID_DID_HEAD_CLEAN_0</w:t>
+            </w:r>
+          </w:p>
+          <w:p>
+            <w:r>
+              <w:t xml:space="preserve"> FID_DID_HEAD_CLEAN_0_patches_int</w:t>
+            </w:r>
+          </w:p>
+          <w:p>
+            <w:r>
+              <w:t xml:space="preserve"> </w:t>
+            </w:r>
+          </w:p>
+          <w:p>
+            <w:r>
+              <w:t>[hnren@gpu803 FID_DID_HEAD_CLEAN_0_patches_int]$ ll</w:t>
+            </w:r>
+          </w:p>
+          <w:p>
+            <w:r>
+              <w:t>Annotations</w:t>
+            </w:r>
+          </w:p>
+          <w:p>
+            <w:r>
+              <w:t>auto_create_.sh</w:t>
+            </w:r>
+          </w:p>
+          <w:p>
+            <w:r>
+              <w:t>cls.py</w:t>
+            </w:r>
+          </w:p>
+          <w:p>
+            <w:r>
+              <w:t>create_data.sh</w:t>
+            </w:r>
+          </w:p>
+          <w:p>
+            <w:r>
+              <w:t>create_list.sh</w:t>
+            </w:r>
+          </w:p>
+          <w:p>
+            <w:r>
+              <w:t>ImageSets</w:t>
+            </w:r>
+          </w:p>
+          <w:p>
+            <w:r>
+              <w:t>JPEGImages</w:t>
+            </w:r>
+          </w:p>
+          <w:p>
+            <w:r>
+              <w:t>labelmap_voc.prototxt</w:t>
+            </w:r>
+          </w:p>
+          <w:p>
+            <w:r>
+              <w:t>test_name_size.txt</w:t>
+            </w:r>
+          </w:p>
+          <w:p>
+            <w:r>
+              <w:t>test.txt</w:t>
+            </w:r>
+          </w:p>
+          <w:p>
+            <w:r>
+              <w:t>trainval.txt</w:t>
+            </w:r>
+          </w:p>
+          <w:p>
+            <w:r>
+              <w:t>1. 在"Annotations"和"JPEGImages"同级目录下建立ImageSets/Main的目录结构.</w:t>
+            </w:r>
+          </w:p>
+          <w:p>
+            <w:r>
+              <w:t>2. 修改cls.py的目录到ImageSets/Main的上级目录.</w:t>
+            </w:r>
+          </w:p>
+          <w:p>
+            <w:r>
+              <w:t>3. 运行cls.py以便在ImageSets/Main中产生分割好的数据集(训练集,验证集,测试集)(以样本名,图片名,保存)</w:t>
+            </w:r>
+          </w:p>
+          <w:p>
+            <w:r>
+              <w:t>4. 修改create_list.sh中目录,并执行.</w:t>
+            </w:r>
+          </w:p>
+          <w:p>
+            <w:pPr>
+              <w:rPr>
+                <w:rFonts w:hint="eastAsia"/>
+              </w:rPr>
+            </w:pPr>
+            <w:r>
+              <w:t>5. 修改create_data.sh中目录,并执行.</w:t>
+            </w:r>
+            <w:bookmarkStart w:id="1" w:name="_GoBack"/>
+            <w:bookmarkEnd w:id="1"/>
+          </w:p>
+        </w:tc>
+      </w:tr>
+    </w:tbl>
+    <w:p>
+      <w:pPr>
+        <w:rPr>
+          <w:rFonts w:hint="eastAsia"/>
+        </w:rPr>
+      </w:pPr>
+    </w:p>
+    <w:p/>
+    <w:p/>
     <w:p>
       <w:pPr>
         <w:rPr>
@@ -3285,35 +3187,7 @@
         <w:rPr>
           <w:rFonts w:hint="eastAsia"/>
         </w:rPr>
-        <w:t>设定</w:t>
-      </w:r>
-      <w:proofErr w:type="spellStart"/>
-      <w:r>
-        <w:rPr>
-          <w:rFonts w:hint="eastAsia"/>
-        </w:rPr>
-        <w:t>ssd</w:t>
-      </w:r>
-      <w:proofErr w:type="spellEnd"/>
-      <w:r>
-        <w:rPr>
-          <w:rFonts w:hint="eastAsia"/>
-        </w:rPr>
-        <w:t>是128*128的.</w:t>
-      </w:r>
-      <w:proofErr w:type="gramStart"/>
-      <w:r>
-        <w:rPr>
-          <w:rFonts w:hint="eastAsia"/>
-        </w:rPr>
-        <w:t>那直接</w:t>
-      </w:r>
-      <w:proofErr w:type="gramEnd"/>
-      <w:r>
-        <w:rPr>
-          <w:rFonts w:hint="eastAsia"/>
-        </w:rPr>
-        <w:t>做resize肯定不成.</w:t>
+        <w:t>设定ssd是128*128的.那直接做resize肯定不成.</w:t>
       </w:r>
     </w:p>
     <w:p>
@@ -3324,21 +3198,7 @@
         <w:rPr>
           <w:rFonts w:hint="eastAsia"/>
         </w:rPr>
-        <w:t>VOC的检测比较好的身体(头部没有做</w:t>
-      </w:r>
-      <w:proofErr w:type="spellStart"/>
-      <w:r>
-        <w:rPr>
-          <w:rFonts w:hint="eastAsia"/>
-        </w:rPr>
-        <w:t>cls</w:t>
-      </w:r>
-      <w:proofErr w:type="spellEnd"/>
-      <w:r>
-        <w:rPr>
-          <w:rFonts w:hint="eastAsia"/>
-        </w:rPr>
-        <w:t>)</w:t>
+        <w:t>VOC的检测比较好的身体(头部没有做cls)</w:t>
       </w:r>
     </w:p>
     <w:p>

</xml_diff>